<commit_message>
update on pt3 files
</commit_message>
<xml_diff>
--- a/Assignments/Practical Task 3/PYTHON-PRACTICAL TASK 3.docx
+++ b/Assignments/Practical Task 3/PYTHON-PRACTICAL TASK 3.docx
@@ -106,18 +106,7 @@
         <w:ind w:left="-5"/>
       </w:pPr>
       <w:r>
-        <w:t xml:space="preserve">Answer ALL the questions given. Students need to discuss in </w:t>
-      </w:r>
-      <w:r>
-        <w:t>groups of two (2) and upload the findings of the discussion in report and .</w:t>
-      </w:r>
-      <w:proofErr w:type="spellStart"/>
-      <w:r>
-        <w:t>py</w:t>
-      </w:r>
-      <w:proofErr w:type="spellEnd"/>
-      <w:r>
-        <w:t xml:space="preserve"> file through CIDOS. Students will be accessed according to the Rubric given. </w:t>
+        <w:t xml:space="preserve">Answer ALL the questions given. Students need to discuss in groups of two (2) and upload the findings of the discussion in report and .py file through CIDOS. Students will be accessed according to the Rubric given. </w:t>
       </w:r>
     </w:p>
     <w:p>
@@ -1237,10 +1226,7 @@
               <w:t>temperature,</w:t>
             </w:r>
             <w:r>
-              <w:t xml:space="preserve"> and te</w:t>
-            </w:r>
-            <w:r>
-              <w:t xml:space="preserve">mperature status). </w:t>
+              <w:t xml:space="preserve"> and temperature status). </w:t>
             </w:r>
           </w:p>
           <w:p>
@@ -1368,15 +1354,7 @@
               <w:jc w:val="left"/>
             </w:pPr>
             <w:r>
-              <w:t>b(</w:t>
-            </w:r>
-            <w:proofErr w:type="spellStart"/>
-            <w:r>
-              <w:t>i</w:t>
-            </w:r>
-            <w:proofErr w:type="spellEnd"/>
-            <w:r>
-              <w:t xml:space="preserve">). </w:t>
+              <w:t xml:space="preserve">b(i). </w:t>
             </w:r>
             <w:r>
               <w:rPr>
@@ -1594,10 +1572,10 @@
                 <w:noProof/>
               </w:rPr>
               <w:drawing>
-                <wp:inline distT="0" distB="0" distL="0" distR="0" wp14:anchorId="753DF5DE" wp14:editId="650E2BC6">
-                  <wp:extent cx="4523809" cy="4238095"/>
-                  <wp:effectExtent l="0" t="0" r="0" b="0"/>
-                  <wp:docPr id="9" name="Picture 9"/>
+                <wp:inline distT="0" distB="0" distL="0" distR="0" wp14:anchorId="052185EE" wp14:editId="721BACD6">
+                  <wp:extent cx="4066667" cy="3580952"/>
+                  <wp:effectExtent l="0" t="0" r="0" b="635"/>
+                  <wp:docPr id="24" name="Picture 24"/>
                   <wp:cNvGraphicFramePr>
                     <a:graphicFrameLocks xmlns:a="http://schemas.openxmlformats.org/drawingml/2006/main" noChangeAspect="1"/>
                   </wp:cNvGraphicFramePr>
@@ -1617,7 +1595,7 @@
                         <pic:spPr>
                           <a:xfrm>
                             <a:off x="0" y="0"/>
-                            <a:ext cx="4523809" cy="4238095"/>
+                            <a:ext cx="4066667" cy="3580952"/>
                           </a:xfrm>
                           <a:prstGeom prst="rect">
                             <a:avLst/>
@@ -1640,10 +1618,10 @@
                 <w:noProof/>
               </w:rPr>
               <w:drawing>
-                <wp:inline distT="0" distB="0" distL="0" distR="0" wp14:anchorId="2E58624E" wp14:editId="0FC0253A">
-                  <wp:extent cx="2542857" cy="647619"/>
-                  <wp:effectExtent l="0" t="0" r="0" b="635"/>
-                  <wp:docPr id="10" name="Picture 10"/>
+                <wp:inline distT="0" distB="0" distL="0" distR="0" wp14:anchorId="6AA90C01" wp14:editId="723E8137">
+                  <wp:extent cx="2085714" cy="504762"/>
+                  <wp:effectExtent l="0" t="0" r="0" b="0"/>
+                  <wp:docPr id="25" name="Picture 25"/>
                   <wp:cNvGraphicFramePr>
                     <a:graphicFrameLocks xmlns:a="http://schemas.openxmlformats.org/drawingml/2006/main" noChangeAspect="1"/>
                   </wp:cNvGraphicFramePr>
@@ -1663,7 +1641,7 @@
                         <pic:spPr>
                           <a:xfrm>
                             <a:off x="0" y="0"/>
-                            <a:ext cx="2542857" cy="647619"/>
+                            <a:ext cx="2085714" cy="504762"/>
                           </a:xfrm>
                           <a:prstGeom prst="rect">
                             <a:avLst/>
@@ -3103,15 +3081,7 @@
               <w:jc w:val="left"/>
             </w:pPr>
             <w:r>
-              <w:t>add new item “</w:t>
-            </w:r>
-            <w:proofErr w:type="spellStart"/>
-            <w:r>
-              <w:t>customerPrice</w:t>
-            </w:r>
-            <w:proofErr w:type="spellEnd"/>
-            <w:r>
-              <w:t xml:space="preserve">: RM 13.90” to the dictionary. </w:t>
+              <w:t xml:space="preserve">add new item “customerPrice: RM 13.90” to the dictionary. </w:t>
             </w:r>
           </w:p>
           <w:p>
@@ -3125,15 +3095,7 @@
               <w:jc w:val="left"/>
             </w:pPr>
             <w:r>
-              <w:t xml:space="preserve">change the value of </w:t>
-            </w:r>
-            <w:proofErr w:type="spellStart"/>
-            <w:r>
-              <w:t>customerID</w:t>
-            </w:r>
-            <w:proofErr w:type="spellEnd"/>
-            <w:r>
-              <w:t xml:space="preserve"> to 5678. </w:t>
+              <w:t xml:space="preserve">change the value of customerID to 5678. </w:t>
             </w:r>
           </w:p>
           <w:p>
@@ -3161,10 +3123,7 @@
               <w:jc w:val="left"/>
             </w:pPr>
             <w:r>
-              <w:t>cle</w:t>
-            </w:r>
-            <w:r>
-              <w:t xml:space="preserve">ar all the items in the dictionary. </w:t>
+              <w:t xml:space="preserve">clear all the items in the dictionary. </w:t>
             </w:r>
           </w:p>
           <w:p>

</xml_diff>